<commit_message>
Updated and added new algorithms
</commit_message>
<xml_diff>
--- a/notes/Recursion.docx
+++ b/notes/Recursion.docx
@@ -4,19 +4,230 @@
   <w:body>
     <w:p>
       <w:r>
-        <w:t>A</w:t>
+        <w:t xml:space="preserve">Example of Recursion: Fibonacci, Factorial, Merge sort, Quick sort, Binary search, Tree Traversals and many Tree Problems: </w:t>
+      </w:r>
+      <w:proofErr w:type="spellStart"/>
+      <w:r>
+        <w:t>InOrder</w:t>
+      </w:r>
+      <w:proofErr w:type="spellEnd"/>
+      <w:r>
+        <w:t xml:space="preserve">, </w:t>
+      </w:r>
+      <w:proofErr w:type="spellStart"/>
+      <w:r>
+        <w:t>PreOrde</w:t>
+      </w:r>
+      <w:proofErr w:type="spellEnd"/>
+      <w:r>
+        <w:t xml:space="preserve">, </w:t>
+      </w:r>
+      <w:proofErr w:type="spellStart"/>
+      <w:r>
+        <w:t>PostOrder</w:t>
+      </w:r>
+      <w:proofErr w:type="spellEnd"/>
+      <w:r>
+        <w:t xml:space="preserve">, Graph </w:t>
+      </w:r>
+      <w:proofErr w:type="spellStart"/>
+      <w:r>
+        <w:t>Traversals:DFS</w:t>
+      </w:r>
+      <w:proofErr w:type="spellEnd"/>
+      <w:r>
+        <w:t xml:space="preserve"> and BFS, Dynamic Programming, Divide and Conquer, Towers of Hanoi, Backtracking Algorithms</w:t>
+      </w:r>
+    </w:p>
+    <w:p/>
+    <w:p>
+      <w:r>
+        <w:rPr>
+          <w:b/>
+          <w:bCs/>
+        </w:rPr>
+        <w:t>Tower of Hanoi</w:t>
+      </w:r>
+    </w:p>
+    <w:p>
+      <w:pPr>
+        <w:pStyle w:val="ListParagraph"/>
+        <w:numPr>
+          <w:ilvl w:val="0"/>
+          <w:numId w:val="1"/>
+        </w:numPr>
+      </w:pPr>
+      <w:r>
+        <w:t>Move the top n-1 disks from Source to Auxiliary tower.</w:t>
+      </w:r>
+    </w:p>
+    <w:p>
+      <w:pPr>
+        <w:pStyle w:val="ListParagraph"/>
+        <w:numPr>
+          <w:ilvl w:val="0"/>
+          <w:numId w:val="1"/>
+        </w:numPr>
+      </w:pPr>
+      <w:r>
+        <w:t>Move the nth disk from Source to Destination tower,</w:t>
+      </w:r>
+    </w:p>
+    <w:p>
+      <w:pPr>
+        <w:pStyle w:val="ListParagraph"/>
+        <w:numPr>
+          <w:ilvl w:val="0"/>
+          <w:numId w:val="1"/>
+        </w:numPr>
+      </w:pPr>
+      <w:r>
+        <w:t>Move the n-1 disks from Auxiliary tower to Destination tower.</w:t>
+      </w:r>
+    </w:p>
+    <w:p>
+      <w:pPr>
+        <w:pStyle w:val="ListParagraph"/>
+        <w:numPr>
+          <w:ilvl w:val="0"/>
+          <w:numId w:val="1"/>
+        </w:numPr>
+      </w:pPr>
+      <w:r>
+        <w:t xml:space="preserve">Transferring the top n-1 disks from Source to Auxiliary tower can again be thought of as a fresh problem and can be solved in the same manner. </w:t>
       </w:r>
       <w:bookmarkStart w:id="0" w:name="_GoBack"/>
       <w:bookmarkEnd w:id="0"/>
     </w:p>
     <w:sectPr>
       <w:pgSz w:w="11906" w:h="16838"/>
-      <w:pgMar w:top="1440" w:right="1440" w:bottom="1440" w:left="1440" w:header="708" w:footer="708" w:gutter="0"/>
+      <w:pgMar w:top="720" w:right="720" w:bottom="720" w:left="720" w:header="709" w:footer="709" w:gutter="0"/>
       <w:cols w:space="708"/>
       <w:docGrid w:linePitch="360"/>
     </w:sectPr>
   </w:body>
 </w:document>
+</file>
+
+<file path=word/numbering.xml><?xml version="1.0" encoding="utf-8"?>
+<w:numbering xmlns:wpc="http://schemas.microsoft.com/office/word/2010/wordprocessingCanvas" xmlns:cx="http://schemas.microsoft.com/office/drawing/2014/chartex" xmlns:cx1="http://schemas.microsoft.com/office/drawing/2015/9/8/chartex" xmlns:cx2="http://schemas.microsoft.com/office/drawing/2015/10/21/chartex" xmlns:cx3="http://schemas.microsoft.com/office/drawing/2016/5/9/chartex" xmlns:cx4="http://schemas.microsoft.com/office/drawing/2016/5/10/chartex" xmlns:cx5="http://schemas.microsoft.com/office/drawing/2016/5/11/chartex" xmlns:cx6="http://schemas.microsoft.com/office/drawing/2016/5/12/chartex" xmlns:cx7="http://schemas.microsoft.com/office/drawing/2016/5/13/chartex" xmlns:cx8="http://schemas.microsoft.com/office/drawing/2016/5/14/chartex" xmlns:mc="http://schemas.openxmlformats.org/markup-compatibility/2006" xmlns:aink="http://schemas.microsoft.com/office/drawing/2016/ink" xmlns:am3d="http://schemas.microsoft.com/office/drawing/2017/model3d" xmlns:o="urn:schemas-microsoft-com:office:office" xmlns:r="http://schemas.openxmlformats.org/officeDocument/2006/relationships" xmlns:m="http://schemas.openxmlformats.org/officeDocument/2006/math" xmlns:v="urn:schemas-microsoft-com:vml" xmlns:wp14="http://schemas.microsoft.com/office/word/2010/wordprocessingDrawing" xmlns:wp="http://schemas.openxmlformats.org/drawingml/2006/wordprocessingDrawing" xmlns:w10="urn:schemas-microsoft-com:office:word" xmlns:w="http://schemas.openxmlformats.org/wordprocessingml/2006/main" xmlns:w14="http://schemas.microsoft.com/office/word/2010/wordml" xmlns:w15="http://schemas.microsoft.com/office/word/2012/wordml" xmlns:w16cid="http://schemas.microsoft.com/office/word/2016/wordml/cid" xmlns:w16se="http://schemas.microsoft.com/office/word/2015/wordml/symex" xmlns:wpg="http://schemas.microsoft.com/office/word/2010/wordprocessingGroup" xmlns:wpi="http://schemas.microsoft.com/office/word/2010/wordprocessingInk" xmlns:wne="http://schemas.microsoft.com/office/word/2006/wordml" xmlns:wps="http://schemas.microsoft.com/office/word/2010/wordprocessingShape" mc:Ignorable="w14 w15 w16se w16cid wp14">
+  <w:abstractNum w:abstractNumId="0" w15:restartNumberingAfterBreak="0">
+    <w:nsid w:val="3A9E1210"/>
+    <w:multiLevelType w:val="hybridMultilevel"/>
+    <w:tmpl w:val="37AAEC60"/>
+    <w:lvl w:ilvl="0" w:tplc="0C090001">
+      <w:start w:val="1"/>
+      <w:numFmt w:val="bullet"/>
+      <w:lvlText w:val=""/>
+      <w:lvlJc w:val="left"/>
+      <w:pPr>
+        <w:ind w:left="792" w:hanging="360"/>
+      </w:pPr>
+      <w:rPr>
+        <w:rFonts w:ascii="Symbol" w:hAnsi="Symbol" w:hint="default"/>
+      </w:rPr>
+    </w:lvl>
+    <w:lvl w:ilvl="1" w:tplc="0C090003" w:tentative="1">
+      <w:start w:val="1"/>
+      <w:numFmt w:val="bullet"/>
+      <w:lvlText w:val="o"/>
+      <w:lvlJc w:val="left"/>
+      <w:pPr>
+        <w:ind w:left="1512" w:hanging="360"/>
+      </w:pPr>
+      <w:rPr>
+        <w:rFonts w:ascii="Courier New" w:hAnsi="Courier New" w:cs="Courier New" w:hint="default"/>
+      </w:rPr>
+    </w:lvl>
+    <w:lvl w:ilvl="2" w:tplc="0C090005" w:tentative="1">
+      <w:start w:val="1"/>
+      <w:numFmt w:val="bullet"/>
+      <w:lvlText w:val=""/>
+      <w:lvlJc w:val="left"/>
+      <w:pPr>
+        <w:ind w:left="2232" w:hanging="360"/>
+      </w:pPr>
+      <w:rPr>
+        <w:rFonts w:ascii="Wingdings" w:hAnsi="Wingdings" w:hint="default"/>
+      </w:rPr>
+    </w:lvl>
+    <w:lvl w:ilvl="3" w:tplc="0C090001" w:tentative="1">
+      <w:start w:val="1"/>
+      <w:numFmt w:val="bullet"/>
+      <w:lvlText w:val=""/>
+      <w:lvlJc w:val="left"/>
+      <w:pPr>
+        <w:ind w:left="2952" w:hanging="360"/>
+      </w:pPr>
+      <w:rPr>
+        <w:rFonts w:ascii="Symbol" w:hAnsi="Symbol" w:hint="default"/>
+      </w:rPr>
+    </w:lvl>
+    <w:lvl w:ilvl="4" w:tplc="0C090003" w:tentative="1">
+      <w:start w:val="1"/>
+      <w:numFmt w:val="bullet"/>
+      <w:lvlText w:val="o"/>
+      <w:lvlJc w:val="left"/>
+      <w:pPr>
+        <w:ind w:left="3672" w:hanging="360"/>
+      </w:pPr>
+      <w:rPr>
+        <w:rFonts w:ascii="Courier New" w:hAnsi="Courier New" w:cs="Courier New" w:hint="default"/>
+      </w:rPr>
+    </w:lvl>
+    <w:lvl w:ilvl="5" w:tplc="0C090005" w:tentative="1">
+      <w:start w:val="1"/>
+      <w:numFmt w:val="bullet"/>
+      <w:lvlText w:val=""/>
+      <w:lvlJc w:val="left"/>
+      <w:pPr>
+        <w:ind w:left="4392" w:hanging="360"/>
+      </w:pPr>
+      <w:rPr>
+        <w:rFonts w:ascii="Wingdings" w:hAnsi="Wingdings" w:hint="default"/>
+      </w:rPr>
+    </w:lvl>
+    <w:lvl w:ilvl="6" w:tplc="0C090001" w:tentative="1">
+      <w:start w:val="1"/>
+      <w:numFmt w:val="bullet"/>
+      <w:lvlText w:val=""/>
+      <w:lvlJc w:val="left"/>
+      <w:pPr>
+        <w:ind w:left="5112" w:hanging="360"/>
+      </w:pPr>
+      <w:rPr>
+        <w:rFonts w:ascii="Symbol" w:hAnsi="Symbol" w:hint="default"/>
+      </w:rPr>
+    </w:lvl>
+    <w:lvl w:ilvl="7" w:tplc="0C090003" w:tentative="1">
+      <w:start w:val="1"/>
+      <w:numFmt w:val="bullet"/>
+      <w:lvlText w:val="o"/>
+      <w:lvlJc w:val="left"/>
+      <w:pPr>
+        <w:ind w:left="5832" w:hanging="360"/>
+      </w:pPr>
+      <w:rPr>
+        <w:rFonts w:ascii="Courier New" w:hAnsi="Courier New" w:cs="Courier New" w:hint="default"/>
+      </w:rPr>
+    </w:lvl>
+    <w:lvl w:ilvl="8" w:tplc="0C090005" w:tentative="1">
+      <w:start w:val="1"/>
+      <w:numFmt w:val="bullet"/>
+      <w:lvlText w:val=""/>
+      <w:lvlJc w:val="left"/>
+      <w:pPr>
+        <w:ind w:left="6552" w:hanging="360"/>
+      </w:pPr>
+      <w:rPr>
+        <w:rFonts w:ascii="Wingdings" w:hAnsi="Wingdings" w:hint="default"/>
+      </w:rPr>
+    </w:lvl>
+  </w:abstractNum>
+  <w:num w:numId="1">
+    <w:abstractNumId w:val="0"/>
+  </w:num>
+</w:numbering>
 </file>
 
 <file path=word/styles.xml><?xml version="1.0" encoding="utf-8"?>
@@ -32,7 +243,7 @@
     </w:rPrDefault>
     <w:pPrDefault>
       <w:pPr>
-        <w:spacing w:after="160" w:line="259" w:lineRule="auto"/>
+        <w:spacing w:after="80" w:line="259" w:lineRule="auto"/>
       </w:pPr>
     </w:pPrDefault>
   </w:docDefaults>
@@ -446,6 +657,17 @@
     <w:semiHidden/>
     <w:unhideWhenUsed/>
   </w:style>
+  <w:style w:type="paragraph" w:styleId="ListParagraph">
+    <w:name w:val="List Paragraph"/>
+    <w:basedOn w:val="Normal"/>
+    <w:uiPriority w:val="34"/>
+    <w:qFormat/>
+    <w:rsid w:val="001B5143"/>
+    <w:pPr>
+      <w:ind w:left="720"/>
+      <w:contextualSpacing/>
+    </w:pPr>
+  </w:style>
 </w:styles>
 </file>
 

</xml_diff>